<commit_message>
Add BG Data and updated ADA profile
</commit_message>
<xml_diff>
--- a/non-website-files/Individual Profile Adrianna 2.docx
+++ b/non-website-files/Individual Profile Adrianna 2.docx
@@ -11,6 +11,8 @@
           <w:color w:val="000000"/>
         </w:rPr>
       </w:pPr>
+      <w:bookmarkStart w:id="0" w:name="_GoBack"/>
+      <w:bookmarkEnd w:id="0"/>
     </w:p>
     <w:p>
       <w:pPr>
@@ -112,41 +114,19 @@
     </w:p>
     <w:p>
       <w:pPr>
-        <w:pStyle w:val="NormalWeb"/>
-        <w:spacing w:before="0" w:beforeAutospacing="0" w:after="0" w:afterAutospacing="0"/>
-        <w:rPr>
-          <w:rFonts w:ascii="Arial" w:hAnsi="Arial" w:cs="Arial"/>
-          <w:color w:val="000000"/>
-          <w:sz w:val="22"/>
-          <w:szCs w:val="22"/>
-        </w:rPr>
-      </w:pPr>
-      <w:r>
-        <w:rPr>
-          <w:rFonts w:ascii="Arial" w:hAnsi="Arial" w:cs="Arial"/>
-          <w:color w:val="000000"/>
-          <w:sz w:val="22"/>
-          <w:szCs w:val="22"/>
-        </w:rPr>
-        <w:t xml:space="preserve">Adrianna is </w:t>
-      </w:r>
-      <w:r>
-        <w:rPr>
-          <w:rFonts w:ascii="Arial" w:hAnsi="Arial" w:cs="Arial"/>
-          <w:color w:val="000000"/>
-          <w:sz w:val="22"/>
-          <w:szCs w:val="22"/>
-        </w:rPr>
-        <w:t xml:space="preserve">a student </w:t>
-      </w:r>
-      <w:r>
-        <w:rPr>
-          <w:rFonts w:ascii="Arial" w:hAnsi="Arial" w:cs="Arial"/>
-          <w:color w:val="000000"/>
-          <w:sz w:val="22"/>
-          <w:szCs w:val="22"/>
-        </w:rPr>
-        <w:t>of</w:t>
+        <w:rPr>
+          <w:rFonts w:ascii="-webkit-standard" w:hAnsi="-webkit-standard"/>
+          <w:color w:val="000000"/>
+        </w:rPr>
+      </w:pPr>
+      <w:r>
+        <w:rPr>
+          <w:rFonts w:ascii="Arial" w:hAnsi="Arial" w:cs="Arial"/>
+          <w:color w:val="000000"/>
+          <w:sz w:val="22"/>
+          <w:szCs w:val="22"/>
+        </w:rPr>
+        <w:t>Adrianna is a student of Business in Financial Planning at RMIT since last year. Previously she graduated with a degree in Dental Technology overseas and worked as a Prosthetist in Europe and Australia for a few years.</w:t>
       </w:r>
       <w:r>
         <w:rPr>
@@ -164,52 +144,7 @@
           <w:sz w:val="22"/>
           <w:szCs w:val="22"/>
         </w:rPr>
-        <w:t>Business</w:t>
-      </w:r>
-      <w:r>
-        <w:rPr>
-          <w:rFonts w:ascii="Arial" w:hAnsi="Arial" w:cs="Arial"/>
-          <w:color w:val="000000"/>
-          <w:sz w:val="22"/>
-          <w:szCs w:val="22"/>
-        </w:rPr>
-        <w:t xml:space="preserve"> in Financial Planning at </w:t>
-      </w:r>
-      <w:r>
-        <w:rPr>
-          <w:rFonts w:ascii="Arial" w:hAnsi="Arial" w:cs="Arial"/>
-          <w:color w:val="000000"/>
-          <w:sz w:val="22"/>
-          <w:szCs w:val="22"/>
-        </w:rPr>
-        <w:t>RMIT</w:t>
-      </w:r>
-      <w:r>
-        <w:rPr>
-          <w:rFonts w:ascii="Arial" w:hAnsi="Arial" w:cs="Arial"/>
-          <w:color w:val="000000"/>
-          <w:sz w:val="22"/>
-          <w:szCs w:val="22"/>
-        </w:rPr>
-        <w:t xml:space="preserve"> since last year. </w:t>
-      </w:r>
-      <w:r>
-        <w:rPr>
-          <w:rFonts w:ascii="Arial" w:hAnsi="Arial" w:cs="Arial"/>
-          <w:color w:val="000000"/>
-          <w:sz w:val="22"/>
-          <w:szCs w:val="22"/>
-        </w:rPr>
-        <w:t xml:space="preserve">Previously she </w:t>
-      </w:r>
-      <w:r>
-        <w:rPr>
-          <w:rFonts w:ascii="Arial" w:hAnsi="Arial" w:cs="Arial"/>
-          <w:color w:val="000000"/>
-          <w:sz w:val="22"/>
-          <w:szCs w:val="22"/>
-        </w:rPr>
-        <w:t>graduated with</w:t>
+        <w:t>Adrianna expects to graduate as a business professional with developed skills to achieve the financial planner qualifications.</w:t>
       </w:r>
       <w:r>
         <w:rPr>
@@ -227,604 +162,7 @@
           <w:sz w:val="22"/>
           <w:szCs w:val="22"/>
         </w:rPr>
-        <w:t xml:space="preserve">a </w:t>
-      </w:r>
-      <w:r>
-        <w:rPr>
-          <w:rFonts w:ascii="Arial" w:hAnsi="Arial" w:cs="Arial"/>
-          <w:color w:val="000000"/>
-          <w:sz w:val="22"/>
-          <w:szCs w:val="22"/>
-        </w:rPr>
-        <w:t>degree in D</w:t>
-      </w:r>
-      <w:r>
-        <w:rPr>
-          <w:rFonts w:ascii="Arial" w:hAnsi="Arial" w:cs="Arial"/>
-          <w:color w:val="000000"/>
-          <w:sz w:val="22"/>
-          <w:szCs w:val="22"/>
-        </w:rPr>
-        <w:t>ental Technology</w:t>
-      </w:r>
-      <w:r>
-        <w:rPr>
-          <w:rFonts w:ascii="Arial" w:hAnsi="Arial" w:cs="Arial"/>
-          <w:color w:val="000000"/>
-          <w:sz w:val="22"/>
-          <w:szCs w:val="22"/>
-        </w:rPr>
-        <w:t xml:space="preserve"> </w:t>
-      </w:r>
-      <w:r>
-        <w:rPr>
-          <w:rFonts w:ascii="Arial" w:hAnsi="Arial" w:cs="Arial"/>
-          <w:color w:val="000000"/>
-          <w:sz w:val="22"/>
-          <w:szCs w:val="22"/>
-        </w:rPr>
-        <w:t xml:space="preserve">overseas and worked as a Prosthetist in Europe and Australia for few years. She is passionate about </w:t>
-      </w:r>
-      <w:r>
-        <w:rPr>
-          <w:rFonts w:ascii="Arial" w:hAnsi="Arial" w:cs="Arial"/>
-          <w:color w:val="000000"/>
-          <w:sz w:val="22"/>
-          <w:szCs w:val="22"/>
-        </w:rPr>
-        <w:t xml:space="preserve">cooking, </w:t>
-      </w:r>
-      <w:r>
-        <w:rPr>
-          <w:rFonts w:ascii="Arial" w:hAnsi="Arial" w:cs="Arial"/>
-          <w:color w:val="000000"/>
-          <w:sz w:val="22"/>
-          <w:szCs w:val="22"/>
-        </w:rPr>
-        <w:t xml:space="preserve">exploring new </w:t>
-      </w:r>
-      <w:r>
-        <w:rPr>
-          <w:rFonts w:ascii="Arial" w:hAnsi="Arial" w:cs="Arial"/>
-          <w:color w:val="000000"/>
-          <w:sz w:val="22"/>
-          <w:szCs w:val="22"/>
-        </w:rPr>
-        <w:t>cultures</w:t>
-      </w:r>
-      <w:r>
-        <w:rPr>
-          <w:rFonts w:ascii="Arial" w:hAnsi="Arial" w:cs="Arial"/>
-          <w:color w:val="000000"/>
-          <w:sz w:val="22"/>
-          <w:szCs w:val="22"/>
-        </w:rPr>
-        <w:t xml:space="preserve">, </w:t>
-      </w:r>
-      <w:r>
-        <w:rPr>
-          <w:rFonts w:ascii="Arial" w:hAnsi="Arial" w:cs="Arial"/>
-          <w:color w:val="000000"/>
-          <w:sz w:val="22"/>
-          <w:szCs w:val="22"/>
-        </w:rPr>
-        <w:t>cuisines</w:t>
-      </w:r>
-      <w:r>
-        <w:rPr>
-          <w:rFonts w:ascii="Arial" w:hAnsi="Arial" w:cs="Arial"/>
-          <w:color w:val="000000"/>
-          <w:sz w:val="22"/>
-          <w:szCs w:val="22"/>
-        </w:rPr>
-        <w:t xml:space="preserve"> and travelling </w:t>
-      </w:r>
-      <w:r>
-        <w:rPr>
-          <w:rFonts w:ascii="Arial" w:hAnsi="Arial" w:cs="Arial"/>
-          <w:color w:val="000000"/>
-          <w:sz w:val="22"/>
-          <w:szCs w:val="22"/>
-        </w:rPr>
-        <w:t xml:space="preserve">around the world. </w:t>
-      </w:r>
-      <w:r>
-        <w:rPr>
-          <w:rFonts w:ascii="Arial" w:hAnsi="Arial" w:cs="Arial"/>
-          <w:color w:val="000000"/>
-          <w:sz w:val="22"/>
-          <w:szCs w:val="22"/>
-        </w:rPr>
-        <w:t>Adrianna expects to</w:t>
-      </w:r>
-      <w:r>
-        <w:rPr>
-          <w:rFonts w:ascii="Arial" w:hAnsi="Arial" w:cs="Arial"/>
-          <w:color w:val="000000"/>
-          <w:sz w:val="22"/>
-          <w:szCs w:val="22"/>
-        </w:rPr>
-        <w:t xml:space="preserve"> </w:t>
-      </w:r>
-      <w:r>
-        <w:rPr>
-          <w:rFonts w:ascii="Arial" w:hAnsi="Arial" w:cs="Arial"/>
-          <w:color w:val="000000"/>
-          <w:sz w:val="22"/>
-          <w:szCs w:val="22"/>
-        </w:rPr>
-        <w:t>graduate as a business professional with developed skills to achieve the financial planner qualifications</w:t>
-      </w:r>
-      <w:r>
-        <w:rPr>
-          <w:rFonts w:ascii="Arial" w:hAnsi="Arial" w:cs="Arial"/>
-          <w:color w:val="000000"/>
-          <w:sz w:val="22"/>
-          <w:szCs w:val="22"/>
-        </w:rPr>
-        <w:t xml:space="preserve">. </w:t>
-      </w:r>
-    </w:p>
-    <w:p>
-      <w:pPr>
-        <w:pStyle w:val="NormalWeb"/>
-        <w:spacing w:before="0" w:beforeAutospacing="0" w:after="0" w:afterAutospacing="0"/>
-        <w:rPr>
-          <w:rFonts w:ascii="Arial" w:hAnsi="Arial" w:cs="Arial"/>
-          <w:color w:val="000000"/>
-          <w:sz w:val="22"/>
-          <w:szCs w:val="22"/>
-        </w:rPr>
-      </w:pPr>
-    </w:p>
-    <w:p>
-      <w:pPr>
-        <w:pStyle w:val="NormalWeb"/>
-        <w:spacing w:before="0" w:beforeAutospacing="0" w:after="0" w:afterAutospacing="0"/>
-        <w:rPr>
-          <w:rFonts w:ascii="Arial" w:hAnsi="Arial" w:cs="Arial"/>
-          <w:color w:val="000000" w:themeColor="text1"/>
-          <w:sz w:val="22"/>
-          <w:szCs w:val="22"/>
-        </w:rPr>
-      </w:pPr>
-      <w:r>
-        <w:rPr>
-          <w:rFonts w:ascii="Arial" w:hAnsi="Arial" w:cs="Arial"/>
-          <w:color w:val="000000"/>
-          <w:sz w:val="22"/>
-          <w:szCs w:val="22"/>
-        </w:rPr>
-        <w:t xml:space="preserve">She knows that </w:t>
-      </w:r>
-      <w:r>
-        <w:rPr>
-          <w:rFonts w:ascii="Arial" w:hAnsi="Arial" w:cs="Arial"/>
-          <w:color w:val="000000" w:themeColor="text1"/>
-          <w:sz w:val="22"/>
-          <w:szCs w:val="22"/>
-        </w:rPr>
-        <w:t xml:space="preserve">Information Technology is incredibly diverse pathway, allowing to take </w:t>
-      </w:r>
-      <w:r>
-        <w:rPr>
-          <w:rFonts w:ascii="Arial" w:hAnsi="Arial" w:cs="Arial"/>
-          <w:color w:val="000000" w:themeColor="text1"/>
-          <w:sz w:val="22"/>
-          <w:szCs w:val="22"/>
-        </w:rPr>
-        <w:t xml:space="preserve">her </w:t>
-      </w:r>
-      <w:r>
-        <w:rPr>
-          <w:rFonts w:ascii="Arial" w:hAnsi="Arial" w:cs="Arial"/>
-          <w:color w:val="000000" w:themeColor="text1"/>
-          <w:sz w:val="22"/>
-          <w:szCs w:val="22"/>
-        </w:rPr>
-        <w:t>future business career in a vary of different directions</w:t>
-      </w:r>
-      <w:r>
-        <w:rPr>
-          <w:rFonts w:ascii="Arial" w:hAnsi="Arial" w:cs="Arial"/>
-          <w:color w:val="000000" w:themeColor="text1"/>
-          <w:sz w:val="22"/>
-          <w:szCs w:val="22"/>
-        </w:rPr>
-        <w:t>. IT industry has a significant growth index in employment of graduated professionals and there is a promising trend in exposure to many interesting job opportunities offered in this specific area. She</w:t>
-      </w:r>
-      <w:r>
-        <w:rPr>
-          <w:rFonts w:ascii="Arial" w:hAnsi="Arial" w:cs="Arial"/>
-          <w:color w:val="000000" w:themeColor="text1"/>
-          <w:sz w:val="22"/>
-          <w:szCs w:val="22"/>
-        </w:rPr>
-        <w:t xml:space="preserve"> has </w:t>
-      </w:r>
-      <w:r>
-        <w:rPr>
-          <w:rFonts w:ascii="Arial" w:hAnsi="Arial" w:cs="Arial"/>
-          <w:color w:val="000000" w:themeColor="text1"/>
-          <w:sz w:val="22"/>
-          <w:szCs w:val="22"/>
-        </w:rPr>
-        <w:t xml:space="preserve">chosen to study the Introduction </w:t>
-      </w:r>
-      <w:r>
-        <w:rPr>
-          <w:rFonts w:ascii="Arial" w:hAnsi="Arial" w:cs="Arial"/>
-          <w:color w:val="000000" w:themeColor="text1"/>
-          <w:sz w:val="22"/>
-          <w:szCs w:val="22"/>
-        </w:rPr>
-        <w:t xml:space="preserve">to Information Technology at RMIT as a part of required subjects to complete her Financial Planning degree and to </w:t>
-      </w:r>
-      <w:r>
-        <w:rPr>
-          <w:rFonts w:ascii="Arial" w:hAnsi="Arial" w:cs="Arial"/>
-          <w:color w:val="000000" w:themeColor="text1"/>
-          <w:sz w:val="22"/>
-          <w:szCs w:val="22"/>
-        </w:rPr>
-        <w:t>develop the</w:t>
-      </w:r>
-      <w:r>
-        <w:rPr>
-          <w:rFonts w:ascii="Arial" w:hAnsi="Arial" w:cs="Arial"/>
-          <w:color w:val="000000" w:themeColor="text1"/>
-          <w:sz w:val="22"/>
-          <w:szCs w:val="22"/>
-        </w:rPr>
-        <w:t xml:space="preserve"> foundation knowledge of</w:t>
-      </w:r>
-      <w:r>
-        <w:rPr>
-          <w:rFonts w:ascii="Arial" w:hAnsi="Arial" w:cs="Arial"/>
-          <w:color w:val="000000" w:themeColor="text1"/>
-          <w:sz w:val="22"/>
-          <w:szCs w:val="22"/>
-        </w:rPr>
-        <w:t xml:space="preserve"> contemporary technologies, software, applications and job skills required to enter the IT market</w:t>
-      </w:r>
-      <w:r>
-        <w:rPr>
-          <w:rFonts w:ascii="Arial" w:hAnsi="Arial" w:cs="Arial"/>
-          <w:color w:val="000000" w:themeColor="text1"/>
-          <w:sz w:val="22"/>
-          <w:szCs w:val="22"/>
-        </w:rPr>
-        <w:t xml:space="preserve">. </w:t>
-      </w:r>
-    </w:p>
-    <w:p>
-      <w:pPr>
-        <w:pStyle w:val="NormalWeb"/>
-        <w:spacing w:before="0" w:beforeAutospacing="0" w:after="0" w:afterAutospacing="0"/>
-        <w:rPr>
-          <w:rFonts w:ascii="Arial" w:hAnsi="Arial" w:cs="Arial"/>
-          <w:color w:val="000000" w:themeColor="text1"/>
-          <w:sz w:val="22"/>
-          <w:szCs w:val="22"/>
-        </w:rPr>
-      </w:pPr>
-    </w:p>
-    <w:p>
-      <w:pPr>
-        <w:pStyle w:val="NormalWeb"/>
-        <w:spacing w:before="0" w:beforeAutospacing="0" w:after="0" w:afterAutospacing="0"/>
-        <w:rPr>
-          <w:rFonts w:ascii="Arial" w:hAnsi="Arial" w:cs="Arial"/>
-          <w:color w:val="000000" w:themeColor="text1"/>
-          <w:sz w:val="22"/>
-          <w:szCs w:val="22"/>
-        </w:rPr>
-      </w:pPr>
-      <w:r>
-        <w:rPr>
-          <w:rFonts w:ascii="Arial" w:hAnsi="Arial" w:cs="Arial"/>
-          <w:color w:val="000000" w:themeColor="text1"/>
-          <w:sz w:val="22"/>
-          <w:szCs w:val="22"/>
-        </w:rPr>
-        <w:t>She c</w:t>
-      </w:r>
-      <w:r>
-        <w:rPr>
-          <w:rFonts w:ascii="Arial" w:hAnsi="Arial" w:cs="Arial"/>
-          <w:color w:val="000000" w:themeColor="text1"/>
-          <w:sz w:val="22"/>
-          <w:szCs w:val="22"/>
-        </w:rPr>
-        <w:t>urrentl</w:t>
-      </w:r>
-      <w:r>
-        <w:rPr>
-          <w:rFonts w:ascii="Arial" w:hAnsi="Arial" w:cs="Arial"/>
-          <w:color w:val="000000" w:themeColor="text1"/>
-          <w:sz w:val="22"/>
-          <w:szCs w:val="22"/>
-        </w:rPr>
-        <w:t xml:space="preserve">y </w:t>
-      </w:r>
-      <w:r>
-        <w:rPr>
-          <w:rFonts w:ascii="Arial" w:hAnsi="Arial" w:cs="Arial"/>
-          <w:color w:val="000000" w:themeColor="text1"/>
-          <w:sz w:val="22"/>
-          <w:szCs w:val="22"/>
-        </w:rPr>
-        <w:t>work</w:t>
-      </w:r>
-      <w:r>
-        <w:rPr>
-          <w:rFonts w:ascii="Arial" w:hAnsi="Arial" w:cs="Arial"/>
-          <w:color w:val="000000" w:themeColor="text1"/>
-          <w:sz w:val="22"/>
-          <w:szCs w:val="22"/>
-        </w:rPr>
-        <w:t>s</w:t>
-      </w:r>
-      <w:r>
-        <w:rPr>
-          <w:rFonts w:ascii="Arial" w:hAnsi="Arial" w:cs="Arial"/>
-          <w:color w:val="000000" w:themeColor="text1"/>
-          <w:sz w:val="22"/>
-          <w:szCs w:val="22"/>
-        </w:rPr>
-        <w:t xml:space="preserve"> as a project administrator</w:t>
-      </w:r>
-      <w:r>
-        <w:rPr>
-          <w:rFonts w:ascii="Arial" w:hAnsi="Arial" w:cs="Arial"/>
-          <w:color w:val="000000" w:themeColor="text1"/>
-          <w:sz w:val="22"/>
-          <w:szCs w:val="22"/>
-        </w:rPr>
-        <w:t xml:space="preserve">, </w:t>
-      </w:r>
-      <w:r>
-        <w:rPr>
-          <w:rFonts w:ascii="Arial" w:hAnsi="Arial" w:cs="Arial"/>
-          <w:color w:val="000000" w:themeColor="text1"/>
-          <w:sz w:val="22"/>
-          <w:szCs w:val="22"/>
-        </w:rPr>
-        <w:t>w</w:t>
-      </w:r>
-      <w:r>
-        <w:rPr>
-          <w:rFonts w:ascii="Arial" w:hAnsi="Arial" w:cs="Arial"/>
-          <w:color w:val="000000" w:themeColor="text1"/>
-          <w:sz w:val="22"/>
-          <w:szCs w:val="22"/>
-        </w:rPr>
-        <w:t>ith</w:t>
-      </w:r>
-      <w:r>
-        <w:rPr>
-          <w:rFonts w:ascii="Arial" w:hAnsi="Arial" w:cs="Arial"/>
-          <w:color w:val="000000" w:themeColor="text1"/>
-          <w:sz w:val="22"/>
-          <w:szCs w:val="22"/>
-        </w:rPr>
-        <w:t xml:space="preserve"> the</w:t>
-      </w:r>
-      <w:r>
-        <w:rPr>
-          <w:rFonts w:ascii="Arial" w:hAnsi="Arial" w:cs="Arial"/>
-          <w:color w:val="000000" w:themeColor="text1"/>
-          <w:sz w:val="22"/>
-          <w:szCs w:val="22"/>
-        </w:rPr>
-        <w:t xml:space="preserve"> </w:t>
-      </w:r>
-      <w:r>
-        <w:rPr>
-          <w:rFonts w:ascii="Arial" w:hAnsi="Arial" w:cs="Arial"/>
-          <w:color w:val="000000" w:themeColor="text1"/>
-          <w:sz w:val="22"/>
-          <w:szCs w:val="22"/>
-        </w:rPr>
-        <w:t>requir</w:t>
-      </w:r>
-      <w:r>
-        <w:rPr>
-          <w:rFonts w:ascii="Arial" w:hAnsi="Arial" w:cs="Arial"/>
-          <w:color w:val="000000" w:themeColor="text1"/>
-          <w:sz w:val="22"/>
-          <w:szCs w:val="22"/>
-        </w:rPr>
-        <w:t>ement</w:t>
-      </w:r>
-      <w:r>
-        <w:rPr>
-          <w:rFonts w:ascii="Arial" w:hAnsi="Arial" w:cs="Arial"/>
-          <w:color w:val="000000" w:themeColor="text1"/>
-          <w:sz w:val="22"/>
-          <w:szCs w:val="22"/>
-        </w:rPr>
-        <w:t xml:space="preserve"> to have a basic knowledge </w:t>
-      </w:r>
-      <w:r>
-        <w:rPr>
-          <w:rFonts w:ascii="Arial" w:hAnsi="Arial" w:cs="Arial"/>
-          <w:color w:val="000000" w:themeColor="text1"/>
-          <w:sz w:val="22"/>
-          <w:szCs w:val="22"/>
-        </w:rPr>
-        <w:t>of</w:t>
-      </w:r>
-      <w:r>
-        <w:rPr>
-          <w:rFonts w:ascii="Arial" w:hAnsi="Arial" w:cs="Arial"/>
-          <w:color w:val="000000" w:themeColor="text1"/>
-          <w:sz w:val="22"/>
-          <w:szCs w:val="22"/>
-        </w:rPr>
-        <w:t xml:space="preserve"> information technology and perform effectively in exchang</w:t>
-      </w:r>
-      <w:r>
-        <w:rPr>
-          <w:rFonts w:ascii="Arial" w:hAnsi="Arial" w:cs="Arial"/>
-          <w:color w:val="000000" w:themeColor="text1"/>
-          <w:sz w:val="22"/>
-          <w:szCs w:val="22"/>
-        </w:rPr>
-        <w:t>ing</w:t>
-      </w:r>
-      <w:r>
-        <w:rPr>
-          <w:rFonts w:ascii="Arial" w:hAnsi="Arial" w:cs="Arial"/>
-          <w:color w:val="000000" w:themeColor="text1"/>
-          <w:sz w:val="22"/>
-          <w:szCs w:val="22"/>
-        </w:rPr>
-        <w:t xml:space="preserve"> information processes with clients through different type of communication platforms.</w:t>
-      </w:r>
-      <w:r>
-        <w:rPr>
-          <w:rFonts w:ascii="Arial" w:hAnsi="Arial" w:cs="Arial"/>
-          <w:color w:val="000000" w:themeColor="text1"/>
-          <w:sz w:val="22"/>
-          <w:szCs w:val="22"/>
-        </w:rPr>
-        <w:t xml:space="preserve"> An</w:t>
-      </w:r>
-      <w:r>
-        <w:rPr>
-          <w:rFonts w:ascii="Arial" w:hAnsi="Arial" w:cs="Arial"/>
-          <w:color w:val="000000" w:themeColor="text1"/>
-          <w:sz w:val="22"/>
-          <w:szCs w:val="22"/>
-        </w:rPr>
-        <w:t xml:space="preserve"> opportunity to study IT will benefit </w:t>
-      </w:r>
-      <w:r>
-        <w:rPr>
-          <w:rFonts w:ascii="Arial" w:hAnsi="Arial" w:cs="Arial"/>
-          <w:color w:val="000000" w:themeColor="text1"/>
-          <w:sz w:val="22"/>
-          <w:szCs w:val="22"/>
-        </w:rPr>
-        <w:t xml:space="preserve">her </w:t>
-      </w:r>
-      <w:r>
-        <w:rPr>
-          <w:rFonts w:ascii="Arial" w:hAnsi="Arial" w:cs="Arial"/>
-          <w:color w:val="000000" w:themeColor="text1"/>
-          <w:sz w:val="22"/>
-          <w:szCs w:val="22"/>
-        </w:rPr>
-        <w:t>technological skills</w:t>
-      </w:r>
-      <w:r>
-        <w:rPr>
-          <w:rFonts w:ascii="Arial" w:hAnsi="Arial" w:cs="Arial"/>
-          <w:color w:val="000000" w:themeColor="text1"/>
-          <w:sz w:val="22"/>
-          <w:szCs w:val="22"/>
-        </w:rPr>
-        <w:t>,</w:t>
-      </w:r>
-      <w:r>
-        <w:rPr>
-          <w:rFonts w:ascii="Arial" w:hAnsi="Arial" w:cs="Arial"/>
-          <w:color w:val="000000" w:themeColor="text1"/>
-          <w:sz w:val="22"/>
-          <w:szCs w:val="22"/>
-        </w:rPr>
-        <w:t xml:space="preserve"> allow</w:t>
-      </w:r>
-      <w:r>
-        <w:rPr>
-          <w:rFonts w:ascii="Arial" w:hAnsi="Arial" w:cs="Arial"/>
-          <w:color w:val="000000" w:themeColor="text1"/>
-          <w:sz w:val="22"/>
-          <w:szCs w:val="22"/>
-        </w:rPr>
-        <w:t>ing</w:t>
-      </w:r>
-      <w:r>
-        <w:rPr>
-          <w:rFonts w:ascii="Arial" w:hAnsi="Arial" w:cs="Arial"/>
-          <w:color w:val="000000" w:themeColor="text1"/>
-          <w:sz w:val="22"/>
-          <w:szCs w:val="22"/>
-        </w:rPr>
-        <w:t xml:space="preserve"> </w:t>
-      </w:r>
-      <w:r>
-        <w:rPr>
-          <w:rFonts w:ascii="Arial" w:hAnsi="Arial" w:cs="Arial"/>
-          <w:color w:val="000000" w:themeColor="text1"/>
-          <w:sz w:val="22"/>
-          <w:szCs w:val="22"/>
-        </w:rPr>
-        <w:t>her</w:t>
-      </w:r>
-      <w:r>
-        <w:rPr>
-          <w:rFonts w:ascii="Arial" w:hAnsi="Arial" w:cs="Arial"/>
-          <w:color w:val="000000" w:themeColor="text1"/>
-          <w:sz w:val="22"/>
-          <w:szCs w:val="22"/>
-        </w:rPr>
-        <w:t xml:space="preserve"> to implement them at work</w:t>
-      </w:r>
-      <w:r>
-        <w:rPr>
-          <w:rFonts w:ascii="Arial" w:hAnsi="Arial" w:cs="Arial"/>
-          <w:color w:val="000000" w:themeColor="text1"/>
-          <w:sz w:val="22"/>
-          <w:szCs w:val="22"/>
-        </w:rPr>
-        <w:t xml:space="preserve"> and </w:t>
-      </w:r>
-      <w:r>
-        <w:rPr>
-          <w:rFonts w:ascii="Arial" w:hAnsi="Arial" w:cs="Arial"/>
-          <w:color w:val="000000" w:themeColor="text1"/>
-          <w:sz w:val="22"/>
-          <w:szCs w:val="22"/>
-        </w:rPr>
-        <w:t>get</w:t>
-      </w:r>
-      <w:r>
-        <w:rPr>
-          <w:rFonts w:ascii="Arial" w:hAnsi="Arial" w:cs="Arial"/>
-          <w:color w:val="000000" w:themeColor="text1"/>
-          <w:sz w:val="22"/>
-          <w:szCs w:val="22"/>
-        </w:rPr>
-        <w:t xml:space="preserve"> the </w:t>
-      </w:r>
-      <w:r>
-        <w:rPr>
-          <w:rFonts w:ascii="Arial" w:hAnsi="Arial" w:cs="Arial"/>
-          <w:color w:val="000000" w:themeColor="text1"/>
-          <w:sz w:val="22"/>
-          <w:szCs w:val="22"/>
-        </w:rPr>
-        <w:t>attractive job opportunities</w:t>
-      </w:r>
-      <w:r>
-        <w:rPr>
-          <w:rFonts w:ascii="Arial" w:hAnsi="Arial" w:cs="Arial"/>
-          <w:color w:val="000000" w:themeColor="text1"/>
-          <w:sz w:val="22"/>
-          <w:szCs w:val="22"/>
-        </w:rPr>
-        <w:t xml:space="preserve"> in the future</w:t>
-      </w:r>
-      <w:r>
-        <w:rPr>
-          <w:rFonts w:ascii="Arial" w:hAnsi="Arial" w:cs="Arial"/>
-          <w:color w:val="000000" w:themeColor="text1"/>
-          <w:sz w:val="22"/>
-          <w:szCs w:val="22"/>
-        </w:rPr>
-        <w:t>.</w:t>
+        <w:t>She knows that Information Technology is incredibly diverse pathway, allowing to take her future business career in a vary of different directions. She has chosen to study the Introduction to Information Technology at RMIT to develop the foundation knowledge of contemporary technologies, software, applications and job skills required to enter the IT market. She currently works as a project administrator, with the requirement to have a basic knowledge of information technology and perform effectively in exchanging information processes with clients through different types of communication platforms. An opportunity to study IT will benefit her technological skills, allowing her to implement them at work and get the attractive job opportunities in the future.</w:t>
       </w:r>
     </w:p>
     <w:p>
@@ -1084,8 +422,6 @@
         </w:rPr>
         <w:t>.</w:t>
       </w:r>
-      <w:bookmarkStart w:id="0" w:name="_GoBack"/>
-      <w:bookmarkEnd w:id="0"/>
     </w:p>
     <w:sectPr>
       <w:pgSz w:w="11900" w:h="16840"/>

</xml_diff>